<commit_message>
Planung und Zeitplanung überarbeitet
</commit_message>
<xml_diff>
--- a/doc/Flappy Extreme.docx
+++ b/doc/Flappy Extreme.docx
@@ -3397,16 +3397,13 @@
       <w:pPr>
         <w:pStyle w:val="berschrift2"/>
       </w:pPr>
-      <w:bookmarkStart w:id="3" w:name="_Toc531702607"/>
-      <w:bookmarkStart w:id="4" w:name="_Toc532606805"/>
-      <w:bookmarkStart w:id="5" w:name="_Toc17635189"/>
-      <w:r>
-        <w:t xml:space="preserve">A </w:t>
-      </w:r>
+      <w:bookmarkStart w:id="3" w:name="_Toc532606805"/>
+      <w:bookmarkStart w:id="4" w:name="_Toc17635189"/>
+      <w:bookmarkStart w:id="5" w:name="_Toc531702607"/>
       <w:r>
         <w:t>Management Summary</w:t>
       </w:r>
-      <w:bookmarkEnd w:id="3"/>
+      <w:bookmarkEnd w:id="5"/>
       <w:r>
         <w:t xml:space="preserve">  </w:t>
       </w:r>
@@ -3893,8 +3890,8 @@
       <w:bookmarkStart w:id="11" w:name="_Toc531702609"/>
       <w:bookmarkStart w:id="12" w:name="_Toc17635194"/>
       <w:bookmarkStart w:id="13" w:name="_Toc532181723"/>
+      <w:bookmarkEnd w:id="3"/>
       <w:bookmarkEnd w:id="4"/>
-      <w:bookmarkEnd w:id="5"/>
       <w:bookmarkEnd w:id="7"/>
       <w:bookmarkEnd w:id="8"/>
       <w:r>
@@ -4277,6 +4274,15 @@
       <w:r>
         <w:t>Es gibt schon andere Spiele die Ähnlichkeiten mit meiner Idee aufweisen. Doch ich mein Spiel wird besser als alle anderen.</w:t>
       </w:r>
+      <w:r>
+        <w:t xml:space="preserve"> (</w:t>
+      </w:r>
+      <w:r>
+        <w:t>https://www.youtube.com/watch?v=fQoJZuBwrkU</w:t>
+      </w:r>
+      <w:r>
+        <w:t>)</w:t>
+      </w:r>
     </w:p>
     <w:p>
       <w:pPr>
@@ -4345,7 +4351,7 @@
     </w:p>
     <w:p>
       <w:r>
-        <w:t>Mein Flappy extreme soll keine Bugs oder Fehler aufweisen. Das Spiel soll funktionieren. Und das Scoreboard wenn möglich auch.</w:t>
+        <w:t>Das Spiel soll funktionieren. Und das Scoreboard wenn möglich auch.</w:t>
       </w:r>
     </w:p>
     <w:p>
@@ -4437,9 +4443,13 @@
     </w:p>
     <w:p>
       <w:r>
-        <w:t>Flappy Extreme verfügt nur über eine Klasse, welche nämlich das Spiel spielen darf und sich ins Scoreboard eintragen.</w:t>
+        <w:t>Flappy Extreme verfügt nur</w:t>
+      </w:r>
+      <w:r>
+        <w:t xml:space="preserve"> über einen Akteur.</w:t>
       </w:r>
     </w:p>
+    <w:p/>
     <w:p>
       <w:pPr>
         <w:pStyle w:val="Listenabsatz"/>
@@ -4478,6 +4488,69 @@
           <w:szCs w:val="28"/>
         </w:rPr>
       </w:pPr>
+      <w:r>
+        <w:rPr>
+          <w:noProof/>
+        </w:rPr>
+        <w:drawing>
+          <wp:anchor distT="0" distB="0" distL="114300" distR="114300" simplePos="0" relativeHeight="251663360" behindDoc="1" locked="0" layoutInCell="1" allowOverlap="1">
+            <wp:simplePos x="0" y="0"/>
+            <wp:positionH relativeFrom="margin">
+              <wp:align>left</wp:align>
+            </wp:positionH>
+            <wp:positionV relativeFrom="paragraph">
+              <wp:posOffset>384175</wp:posOffset>
+            </wp:positionV>
+            <wp:extent cx="914400" cy="914400"/>
+            <wp:effectExtent l="0" t="0" r="0" b="0"/>
+            <wp:wrapNone/>
+            <wp:docPr id="2" name="Grafik 2" descr="Mann"/>
+            <wp:cNvGraphicFramePr>
+              <a:graphicFrameLocks xmlns:a="http://schemas.openxmlformats.org/drawingml/2006/main" noChangeAspect="1"/>
+            </wp:cNvGraphicFramePr>
+            <a:graphic xmlns:a="http://schemas.openxmlformats.org/drawingml/2006/main">
+              <a:graphicData uri="http://schemas.openxmlformats.org/drawingml/2006/picture">
+                <pic:pic xmlns:pic="http://schemas.openxmlformats.org/drawingml/2006/picture">
+                  <pic:nvPicPr>
+                    <pic:cNvPr id="2" name="Man.svg"/>
+                    <pic:cNvPicPr/>
+                  </pic:nvPicPr>
+                  <pic:blipFill>
+                    <a:blip r:embed="rId8">
+                      <a:extLst>
+                        <a:ext uri="{28A0092B-C50C-407E-A947-70E740481C1C}">
+                          <a14:useLocalDpi xmlns:a14="http://schemas.microsoft.com/office/drawing/2010/main" val="0"/>
+                        </a:ext>
+                        <a:ext uri="{96DAC541-7B7A-43D3-8B79-37D633B846F1}">
+                          <asvg:svgBlip xmlns:asvg="http://schemas.microsoft.com/office/drawing/2016/SVG/main" r:embed="rId9"/>
+                        </a:ext>
+                      </a:extLst>
+                    </a:blip>
+                    <a:stretch>
+                      <a:fillRect/>
+                    </a:stretch>
+                  </pic:blipFill>
+                  <pic:spPr>
+                    <a:xfrm>
+                      <a:off x="0" y="0"/>
+                      <a:ext cx="914400" cy="914400"/>
+                    </a:xfrm>
+                    <a:prstGeom prst="rect">
+                      <a:avLst/>
+                    </a:prstGeom>
+                  </pic:spPr>
+                </pic:pic>
+              </a:graphicData>
+            </a:graphic>
+            <wp14:sizeRelH relativeFrom="page">
+              <wp14:pctWidth>0</wp14:pctWidth>
+            </wp14:sizeRelH>
+            <wp14:sizeRelV relativeFrom="page">
+              <wp14:pctHeight>0</wp14:pctHeight>
+            </wp14:sizeRelV>
+          </wp:anchor>
+        </w:drawing>
+      </w:r>
       <w:r>
         <w:rPr>
           <w:noProof/>
@@ -4572,79 +4645,6 @@
         <w:rPr>
           <w:noProof/>
         </w:rPr>
-        <w:drawing>
-          <wp:anchor distT="0" distB="0" distL="114300" distR="114300" simplePos="0" relativeHeight="251660288" behindDoc="1" locked="0" layoutInCell="1" allowOverlap="1">
-            <wp:simplePos x="0" y="0"/>
-            <wp:positionH relativeFrom="margin">
-              <wp:align>left</wp:align>
-            </wp:positionH>
-            <wp:positionV relativeFrom="paragraph">
-              <wp:posOffset>509905</wp:posOffset>
-            </wp:positionV>
-            <wp:extent cx="914400" cy="914400"/>
-            <wp:effectExtent l="0" t="0" r="0" b="0"/>
-            <wp:wrapTight wrapText="bothSides">
-              <wp:wrapPolygon edited="0">
-                <wp:start x="3600" y="3600"/>
-                <wp:lineTo x="450" y="11250"/>
-                <wp:lineTo x="900" y="17550"/>
-                <wp:lineTo x="20250" y="17550"/>
-                <wp:lineTo x="20700" y="11700"/>
-                <wp:lineTo x="17550" y="3600"/>
-                <wp:lineTo x="3600" y="3600"/>
-              </wp:wrapPolygon>
-            </wp:wrapTight>
-            <wp:docPr id="5" name="Grafik 5" descr="Gamecontroller"/>
-            <wp:cNvGraphicFramePr>
-              <a:graphicFrameLocks xmlns:a="http://schemas.openxmlformats.org/drawingml/2006/main" noChangeAspect="1"/>
-            </wp:cNvGraphicFramePr>
-            <a:graphic xmlns:a="http://schemas.openxmlformats.org/drawingml/2006/main">
-              <a:graphicData uri="http://schemas.openxmlformats.org/drawingml/2006/picture">
-                <pic:pic xmlns:pic="http://schemas.openxmlformats.org/drawingml/2006/picture">
-                  <pic:nvPicPr>
-                    <pic:cNvPr id="5" name="GameController.svg"/>
-                    <pic:cNvPicPr/>
-                  </pic:nvPicPr>
-                  <pic:blipFill>
-                    <a:blip r:embed="rId8">
-                      <a:extLst>
-                        <a:ext uri="{28A0092B-C50C-407E-A947-70E740481C1C}">
-                          <a14:useLocalDpi xmlns:a14="http://schemas.microsoft.com/office/drawing/2010/main" val="0"/>
-                        </a:ext>
-                        <a:ext uri="{96DAC541-7B7A-43D3-8B79-37D633B846F1}">
-                          <asvg:svgBlip xmlns:asvg="http://schemas.microsoft.com/office/drawing/2016/SVG/main" r:embed="rId9"/>
-                        </a:ext>
-                      </a:extLst>
-                    </a:blip>
-                    <a:stretch>
-                      <a:fillRect/>
-                    </a:stretch>
-                  </pic:blipFill>
-                  <pic:spPr>
-                    <a:xfrm>
-                      <a:off x="0" y="0"/>
-                      <a:ext cx="914400" cy="914400"/>
-                    </a:xfrm>
-                    <a:prstGeom prst="rect">
-                      <a:avLst/>
-                    </a:prstGeom>
-                  </pic:spPr>
-                </pic:pic>
-              </a:graphicData>
-            </a:graphic>
-            <wp14:sizeRelH relativeFrom="page">
-              <wp14:pctWidth>0</wp14:pctWidth>
-            </wp14:sizeRelH>
-            <wp14:sizeRelV relativeFrom="page">
-              <wp14:pctHeight>0</wp14:pctHeight>
-            </wp14:sizeRelV>
-          </wp:anchor>
-        </w:drawing>
-      </w:r>
-      <w:r>
-        <w:rPr>
-          <w:noProof/>
-        </w:rPr>
         <mc:AlternateContent>
           <mc:Choice Requires="wps">
             <w:drawing>
@@ -4700,7 +4700,7 @@
           </mc:Choice>
           <mc:Fallback>
             <w:pict>
-              <v:shapetype w14:anchorId="0FA3268C" id="_x0000_t32" coordsize="21600,21600" o:spt="32" o:oned="t" path="m,l21600,21600e" filled="f">
+              <v:shapetype w14:anchorId="2D1D35A5" id="_x0000_t32" coordsize="21600,21600" o:spt="32" o:oned="t" path="m,l21600,21600e" filled="f">
                 <v:path arrowok="t" fillok="f" o:connecttype="none"/>
                 <o:lock v:ext="edit" shapetype="t"/>
               </v:shapetype>
@@ -5126,8 +5126,6 @@
               </w:rPr>
               <w:t>n und nach vorne fliegen können.</w:t>
             </w:r>
-            <w:bookmarkStart w:id="28" w:name="_GoBack"/>
-            <w:bookmarkEnd w:id="28"/>
           </w:p>
         </w:tc>
         <w:tc>
@@ -5199,7 +5197,80 @@
                 <w:sz w:val="22"/>
                 <w:szCs w:val="22"/>
               </w:rPr>
-              <w:t>Als Spieler möchte durch Hindernis hindurchfliegen und sehen wie viele ich schon passiert habe. (mit einem counter)</w:t>
+              <w:t xml:space="preserve">Als Spieler möchte </w:t>
+            </w:r>
+            <w:r>
+              <w:rPr>
+                <w:sz w:val="22"/>
+                <w:szCs w:val="22"/>
+              </w:rPr>
+              <w:t>durch Hindernis hindurchfliegen.</w:t>
+            </w:r>
+          </w:p>
+        </w:tc>
+        <w:tc>
+          <w:tcPr>
+            <w:tcW w:w="708" w:type="dxa"/>
+          </w:tcPr>
+          <w:p>
+            <w:pPr>
+              <w:spacing w:after="240"/>
+              <w:jc w:val="center"/>
+              <w:rPr>
+                <w:sz w:val="22"/>
+                <w:szCs w:val="22"/>
+              </w:rPr>
+            </w:pPr>
+            <w:r>
+              <w:rPr>
+                <w:sz w:val="22"/>
+                <w:szCs w:val="22"/>
+              </w:rPr>
+              <w:t>1</w:t>
+            </w:r>
+          </w:p>
+        </w:tc>
+      </w:tr>
+      <w:tr>
+        <w:tc>
+          <w:tcPr>
+            <w:tcW w:w="1696" w:type="dxa"/>
+          </w:tcPr>
+          <w:p>
+            <w:pPr>
+              <w:spacing w:after="240"/>
+              <w:rPr>
+                <w:sz w:val="22"/>
+                <w:szCs w:val="22"/>
+              </w:rPr>
+            </w:pPr>
+            <w:r>
+              <w:rPr>
+                <w:sz w:val="22"/>
+                <w:szCs w:val="22"/>
+              </w:rPr>
+              <w:t>F.REQ.003</w:t>
+            </w:r>
+          </w:p>
+        </w:tc>
+        <w:tc>
+          <w:tcPr>
+            <w:tcW w:w="6171" w:type="dxa"/>
+          </w:tcPr>
+          <w:p>
+            <w:pPr>
+              <w:spacing w:after="240"/>
+              <w:rPr>
+                <w:sz w:val="22"/>
+                <w:szCs w:val="22"/>
+              </w:rPr>
+            </w:pPr>
+            <w:r>
+              <w:rPr>
+                <w:sz w:val="22"/>
+                <w:szCs w:val="22"/>
+              </w:rPr>
+              <w:t>Als Spieler möchte ich sehen wie viele Hindernisse ich schon passiert habe, mit einem Counter der angezeigt wird.</w:t>
             </w:r>
           </w:p>
         </w:tc>
@@ -5254,93 +5325,6 @@
                 <w:sz w:val="22"/>
                 <w:szCs w:val="22"/>
               </w:rPr>
-              <w:t>REQ.003</w:t>
-            </w:r>
-          </w:p>
-        </w:tc>
-        <w:tc>
-          <w:tcPr>
-            <w:tcW w:w="6171" w:type="dxa"/>
-          </w:tcPr>
-          <w:p>
-            <w:pPr>
-              <w:spacing w:after="240"/>
-              <w:rPr>
-                <w:sz w:val="22"/>
-                <w:szCs w:val="22"/>
-              </w:rPr>
-            </w:pPr>
-            <w:r>
-              <w:rPr>
-                <w:sz w:val="22"/>
-                <w:szCs w:val="22"/>
-              </w:rPr>
-              <w:t xml:space="preserve">Als Spieler will ich einen Nickname eingeben und mich auf dem Scoreboard sehen, wenn ich gut </w:t>
-            </w:r>
-            <w:r>
-              <w:rPr>
-                <w:sz w:val="22"/>
-                <w:szCs w:val="22"/>
-              </w:rPr>
-              <w:t>war. [</w:t>
-            </w:r>
-            <w:r>
-              <w:rPr>
-                <w:sz w:val="22"/>
-                <w:szCs w:val="22"/>
-              </w:rPr>
-              <w:t>z1]</w:t>
-            </w:r>
-          </w:p>
-        </w:tc>
-        <w:tc>
-          <w:tcPr>
-            <w:tcW w:w="708" w:type="dxa"/>
-          </w:tcPr>
-          <w:p>
-            <w:pPr>
-              <w:spacing w:after="240"/>
-              <w:jc w:val="center"/>
-              <w:rPr>
-                <w:sz w:val="22"/>
-                <w:szCs w:val="22"/>
-              </w:rPr>
-            </w:pPr>
-            <w:r>
-              <w:rPr>
-                <w:sz w:val="22"/>
-                <w:szCs w:val="22"/>
-              </w:rPr>
-              <w:t>2</w:t>
-            </w:r>
-          </w:p>
-        </w:tc>
-      </w:tr>
-      <w:tr>
-        <w:tc>
-          <w:tcPr>
-            <w:tcW w:w="1696" w:type="dxa"/>
-          </w:tcPr>
-          <w:p>
-            <w:pPr>
-              <w:spacing w:after="240"/>
-              <w:rPr>
-                <w:sz w:val="22"/>
-                <w:szCs w:val="22"/>
-              </w:rPr>
-            </w:pPr>
-            <w:r>
-              <w:rPr>
-                <w:sz w:val="22"/>
-                <w:szCs w:val="22"/>
-              </w:rPr>
-              <w:t>F.</w:t>
-            </w:r>
-            <w:r>
-              <w:rPr>
-                <w:sz w:val="22"/>
-                <w:szCs w:val="22"/>
-              </w:rPr>
               <w:t>REQ.004</w:t>
             </w:r>
           </w:p>
@@ -5362,7 +5346,14 @@
                 <w:sz w:val="22"/>
                 <w:szCs w:val="22"/>
               </w:rPr>
-              <w:t>Als Entwickler möchte die 10 besten Spieler auf dem Scoreboard anzeigen lassen.</w:t>
+              <w:t>Als Spieler w</w:t>
+            </w:r>
+            <w:r>
+              <w:rPr>
+                <w:sz w:val="22"/>
+                <w:szCs w:val="22"/>
+              </w:rPr>
+              <w:t>ill ich einen Nickname eingeben.</w:t>
             </w:r>
           </w:p>
         </w:tc>
@@ -5435,7 +5426,14 @@
                 <w:sz w:val="22"/>
                 <w:szCs w:val="22"/>
               </w:rPr>
-              <w:t>Als Entwickler möchte ich ein passender Hintergrund einfügen. [f1]</w:t>
+              <w:t>Als Spieler möchte ich sehen wie gut ich war.</w:t>
+            </w:r>
+            <w:r>
+              <w:rPr>
+                <w:sz w:val="22"/>
+                <w:szCs w:val="22"/>
+              </w:rPr>
+              <w:t xml:space="preserve"> [z1]</w:t>
             </w:r>
           </w:p>
         </w:tc>
@@ -5480,7 +5478,14 @@
                 <w:sz w:val="22"/>
                 <w:szCs w:val="22"/>
               </w:rPr>
-              <w:t>f.REQ.006</w:t>
+              <w:t>F.</w:t>
+            </w:r>
+            <w:r>
+              <w:rPr>
+                <w:sz w:val="22"/>
+                <w:szCs w:val="22"/>
+              </w:rPr>
+              <w:t>REQ.006</w:t>
             </w:r>
           </w:p>
         </w:tc>
@@ -5501,7 +5506,7 @@
                 <w:sz w:val="22"/>
                 <w:szCs w:val="22"/>
               </w:rPr>
-              <w:t>Als Spieler möchte ich gerne auch mit anderen Spielfiguren spielen.</w:t>
+              <w:t>Als Spieler möchte die 10 besten Spieler auf dem Scoreboard sehen.</w:t>
             </w:r>
           </w:p>
         </w:tc>
@@ -5523,7 +5528,7 @@
                 <w:sz w:val="22"/>
                 <w:szCs w:val="22"/>
               </w:rPr>
-              <w:t>3</w:t>
+              <w:t>2</w:t>
             </w:r>
           </w:p>
         </w:tc>
@@ -5623,17 +5628,12 @@
         <w:t xml:space="preserve">Offene Fragen </w:t>
       </w:r>
     </w:p>
+    <w:p/>
     <w:p>
+      <w:pPr>
+        <w:pStyle w:val="berschrift4"/>
+      </w:pPr>
       <w:r>
-        <w:t>[f1] Wie soll dieser Hintergrund aussehen?</w:t>
-      </w:r>
-    </w:p>
-    <w:p>
-      <w:pPr>
-        <w:pStyle w:val="berschrift4"/>
-      </w:pPr>
-      <w:r>
-        <w:lastRenderedPageBreak/>
         <w:t xml:space="preserve">Zusatzinformationen </w:t>
       </w:r>
     </w:p>
@@ -5646,14 +5646,15 @@
       <w:pPr>
         <w:pStyle w:val="berschrift3"/>
       </w:pPr>
-      <w:bookmarkStart w:id="29" w:name="_Toc531702622"/>
+      <w:bookmarkStart w:id="28" w:name="_Toc531702622"/>
       <w:r>
+        <w:lastRenderedPageBreak/>
         <w:t>NF.</w:t>
       </w:r>
       <w:r>
         <w:t>REQ: Nichtfunktionale Anforderungen</w:t>
       </w:r>
-      <w:bookmarkEnd w:id="29"/>
+      <w:bookmarkEnd w:id="28"/>
       <w:r>
         <w:t xml:space="preserve"> </w:t>
       </w:r>
@@ -5810,6 +5811,13 @@
                 <w:szCs w:val="22"/>
               </w:rPr>
               <w:t>Der Code soll strukturiert sein.</w:t>
+            </w:r>
+            <w:r>
+              <w:rPr>
+                <w:sz w:val="22"/>
+                <w:szCs w:val="22"/>
+              </w:rPr>
+              <w:t xml:space="preserve"> [z1]</w:t>
             </w:r>
           </w:p>
         </w:tc>
@@ -6172,9 +6180,12 @@
         <w:spacing w:after="240"/>
       </w:pPr>
     </w:p>
+    <w:bookmarkEnd w:id="13"/>
+    <w:bookmarkEnd w:id="26"/>
+    <w:bookmarkEnd w:id="27"/>
     <w:p>
       <w:pPr>
-        <w:spacing w:after="240" w:line="240" w:lineRule="auto"/>
+        <w:spacing w:after="240"/>
         <w:rPr>
           <w:b/>
           <w:bCs/>
@@ -6184,2019 +6195,87 @@
         </w:rPr>
       </w:pPr>
       <w:r>
-        <w:br w:type="page"/>
+        <w:rPr>
+          <w:b/>
+          <w:bCs/>
+          <w:spacing w:val="4"/>
+          <w:sz w:val="28"/>
+          <w:szCs w:val="28"/>
+        </w:rPr>
+        <w:t>Zusatzinformationen:</w:t>
       </w:r>
     </w:p>
     <w:p>
       <w:pPr>
-        <w:pStyle w:val="berschrift1"/>
-      </w:pPr>
-      <w:bookmarkStart w:id="30" w:name="_Toc531702623"/>
+        <w:spacing w:after="240"/>
+        <w:rPr>
+          <w:bCs/>
+          <w:spacing w:val="4"/>
+          <w:sz w:val="28"/>
+          <w:szCs w:val="28"/>
+        </w:rPr>
+      </w:pPr>
       <w:r>
-        <w:lastRenderedPageBreak/>
-        <w:t>Systemablaufmodelle (Aktivitäten)</w:t>
+        <w:rPr>
+          <w:bCs/>
+          <w:spacing w:val="4"/>
+          <w:sz w:val="28"/>
+          <w:szCs w:val="28"/>
+        </w:rPr>
+        <w:t>Z1: -MVC</w:t>
       </w:r>
-      <w:bookmarkEnd w:id="30"/>
       <w:r>
-        <w:t xml:space="preserve"> </w:t>
+        <w:rPr>
+          <w:bCs/>
+          <w:spacing w:val="4"/>
+          <w:sz w:val="28"/>
+          <w:szCs w:val="28"/>
+        </w:rPr>
+        <w:t>, -Einrückung einheitlich, CamelCase für die Variablen.</w:t>
       </w:r>
     </w:p>
     <w:p>
       <w:pPr>
         <w:spacing w:after="240"/>
-        <w:jc w:val="both"/>
+        <w:rPr>
+          <w:bCs/>
+          <w:spacing w:val="4"/>
+          <w:sz w:val="28"/>
+          <w:szCs w:val="28"/>
+        </w:rPr>
       </w:pPr>
       <w:r>
-        <w:t>Diese</w:t>
+        <w:rPr>
+          <w:bCs/>
+          <w:spacing w:val="4"/>
+          <w:sz w:val="28"/>
+          <w:szCs w:val="28"/>
+        </w:rPr>
+        <w:t>Z2: Methoden werden mit CamelCase geschrieben und die geschweiften Klammern eine Zeile weiter unten.</w:t>
       </w:r>
+      <w:bookmarkStart w:id="29" w:name="_GoBack"/>
+      <w:bookmarkEnd w:id="29"/>
+    </w:p>
+    <w:p>
+      <w:pPr>
+        <w:spacing w:after="240"/>
+        <w:rPr>
+          <w:bCs/>
+          <w:spacing w:val="4"/>
+          <w:sz w:val="28"/>
+          <w:szCs w:val="28"/>
+        </w:rPr>
+      </w:pPr>
       <w:r>
-        <w:t>s Kapitel zeigt die wichtigsten</w:t>
-      </w:r>
-      <w:r>
-        <w:t xml:space="preserve"> und/oder komplexesten</w:t>
-      </w:r>
-      <w:r>
-        <w:t xml:space="preserve"> funktionalen Anforderungen</w:t>
-      </w:r>
-      <w:r>
-        <w:t xml:space="preserve"> in ihrem Ablauf.</w:t>
-      </w:r>
-      <w:r>
-        <w:t xml:space="preserve"> Dazu werden die einzelnen Aktivitätsschritte detailliert analysiert. </w:t>
-      </w:r>
-      <w:r>
-        <w:t>Für die Darstellung der einzelnen Aktivitätsschritte werden Aktivitä</w:t>
-      </w:r>
-      <w:r>
-        <w:t xml:space="preserve">tsdiagramme nach UML verwendet (todo: </w:t>
-      </w:r>
-      <w:r>
-        <w:t>Fluss</w:t>
-      </w:r>
-      <w:r>
-        <w:t>diagramme</w:t>
-      </w:r>
-      <w:r>
-        <w:t xml:space="preserve"> sind auch OK</w:t>
-      </w:r>
-      <w:r>
-        <w:t>)</w:t>
-      </w:r>
-      <w:r>
-        <w:t xml:space="preserve">. </w:t>
+        <w:rPr>
+          <w:bCs/>
+          <w:spacing w:val="4"/>
+          <w:sz w:val="28"/>
+          <w:szCs w:val="28"/>
+        </w:rPr>
+        <w:tab/>
       </w:r>
     </w:p>
-    <w:p>
-      <w:pPr>
-        <w:spacing w:after="240"/>
-        <w:jc w:val="both"/>
-        <w:rPr>
-          <w:color w:val="FF0000"/>
-        </w:rPr>
-      </w:pPr>
-      <w:r>
-        <w:rPr>
-          <w:color w:val="FF0000"/>
-        </w:rPr>
-        <w:t>todo</w:t>
-      </w:r>
-      <w:r>
-        <w:rPr>
-          <w:color w:val="FF0000"/>
-        </w:rPr>
-        <w:t xml:space="preserve"> sofern hilfreich: Aktivitägendiagramme erstellen und hier hinterlegen</w:t>
-      </w:r>
-    </w:p>
-    <w:p>
-      <w:pPr>
-        <w:pStyle w:val="berschrift2"/>
-      </w:pPr>
-      <w:bookmarkStart w:id="31" w:name="_Toc531702625"/>
-      <w:r>
-        <w:t xml:space="preserve">Aktivität </w:t>
-      </w:r>
-      <w:r>
-        <w:t>«XY»</w:t>
-      </w:r>
-      <w:bookmarkEnd w:id="31"/>
-    </w:p>
-    <w:p>
-      <w:pPr>
-        <w:spacing w:after="160" w:line="259" w:lineRule="auto"/>
-        <w:rPr>
-          <w:b/>
-          <w:spacing w:val="8"/>
-          <w:sz w:val="32"/>
-          <w:szCs w:val="32"/>
-        </w:rPr>
-      </w:pPr>
-      <w:r>
-        <w:rPr>
-          <w:color w:val="FF0000"/>
-        </w:rPr>
-        <w:t>todo</w:t>
-      </w:r>
-      <w:r>
-        <w:br w:type="page"/>
-      </w:r>
-    </w:p>
-    <w:p>
-      <w:pPr>
-        <w:pStyle w:val="berschrift1"/>
-      </w:pPr>
-      <w:bookmarkStart w:id="32" w:name="_Toc531702626"/>
-      <w:bookmarkStart w:id="33" w:name="_Toc532181727"/>
-      <w:bookmarkStart w:id="34" w:name="_Toc17635205"/>
-      <w:bookmarkEnd w:id="13"/>
-      <w:bookmarkEnd w:id="26"/>
-      <w:bookmarkEnd w:id="27"/>
-      <w:r>
-        <w:lastRenderedPageBreak/>
-        <w:t>Risiko-Analyse</w:t>
-      </w:r>
-      <w:bookmarkEnd w:id="32"/>
-    </w:p>
-    <w:p>
-      <w:pPr>
-        <w:jc w:val="both"/>
-      </w:pPr>
-      <w:r>
-        <w:t>Ziel</w:t>
-      </w:r>
-      <w:r>
-        <w:t xml:space="preserve"> der Risiko-Analyse </w:t>
-      </w:r>
-      <w:r>
-        <w:t xml:space="preserve">ist es, die </w:t>
-      </w:r>
-      <w:r>
-        <w:t>Kontrolle zu haben über die wesentlichen Projektrisiken während des Projektverlaufs sowie d</w:t>
-      </w:r>
-      <w:r>
-        <w:t xml:space="preserve">ie Identifizierung der grössten respektive der </w:t>
-      </w:r>
-      <w:r>
-        <w:t xml:space="preserve">schwerwiegendsten Risiken, welche dann </w:t>
-      </w:r>
-      <w:r>
-        <w:t xml:space="preserve">bei der Implementation </w:t>
-      </w:r>
-      <w:r>
-        <w:t xml:space="preserve">als erstes </w:t>
-      </w:r>
-      <w:r>
-        <w:t xml:space="preserve">angegangen/getestet werden (Greatest Risk </w:t>
-      </w:r>
-      <w:r>
-        <w:t>First).</w:t>
-      </w:r>
-    </w:p>
-    <w:p>
-      <w:pPr>
-        <w:pStyle w:val="berschrift2"/>
-      </w:pPr>
-      <w:bookmarkStart w:id="35" w:name="_Toc531702627"/>
-      <w:r>
-        <w:t>Risikokatalog</w:t>
-      </w:r>
-      <w:bookmarkEnd w:id="35"/>
-      <w:r>
-        <w:t xml:space="preserve"> </w:t>
-      </w:r>
-    </w:p>
-    <w:p>
-      <w:pPr>
-        <w:tabs>
-          <w:tab w:val="left" w:pos="3969"/>
-          <w:tab w:val="left" w:pos="5245"/>
-          <w:tab w:val="left" w:pos="6663"/>
-          <w:tab w:val="left" w:pos="8080"/>
-          <w:tab w:val="left" w:pos="9639"/>
-          <w:tab w:val="left" w:pos="11340"/>
-        </w:tabs>
-        <w:spacing w:after="120" w:line="240" w:lineRule="auto"/>
-        <w:ind w:right="113"/>
-      </w:pPr>
-      <w:r>
-        <w:t xml:space="preserve">Legende: </w:t>
-      </w:r>
-    </w:p>
-    <w:p>
-      <w:pPr>
-        <w:pStyle w:val="Listenabsatz"/>
-        <w:numPr>
-          <w:ilvl w:val="0"/>
-          <w:numId w:val="42"/>
-        </w:numPr>
-        <w:tabs>
-          <w:tab w:val="left" w:pos="3969"/>
-          <w:tab w:val="left" w:pos="5245"/>
-          <w:tab w:val="left" w:pos="6663"/>
-          <w:tab w:val="left" w:pos="8080"/>
-          <w:tab w:val="left" w:pos="9639"/>
-          <w:tab w:val="left" w:pos="11340"/>
-        </w:tabs>
-        <w:spacing w:after="0" w:line="240" w:lineRule="auto"/>
-        <w:ind w:left="714" w:right="113" w:hanging="357"/>
-      </w:pPr>
-      <w:r>
-        <w:rPr>
-          <w:b/>
-        </w:rPr>
-        <w:t>w</w:t>
-      </w:r>
-      <w:r>
-        <w:t xml:space="preserve"> = Wahrscheinlichkeit des Auftretens: 1 = null, 2 = klein, 4 = eher klein 6=mittel 8=hoch, 10 = sehr hoch, &gt;50%</w:t>
-      </w:r>
-    </w:p>
-    <w:p>
-      <w:pPr>
-        <w:pStyle w:val="Listenabsatz"/>
-        <w:numPr>
-          <w:ilvl w:val="0"/>
-          <w:numId w:val="42"/>
-        </w:numPr>
-        <w:tabs>
-          <w:tab w:val="left" w:pos="3969"/>
-          <w:tab w:val="left" w:pos="5245"/>
-          <w:tab w:val="left" w:pos="6663"/>
-          <w:tab w:val="left" w:pos="8080"/>
-          <w:tab w:val="left" w:pos="9639"/>
-          <w:tab w:val="left" w:pos="11340"/>
-        </w:tabs>
-        <w:spacing w:after="0" w:line="240" w:lineRule="auto"/>
-        <w:ind w:left="714" w:right="113" w:hanging="357"/>
-      </w:pPr>
-      <w:r>
-        <w:rPr>
-          <w:b/>
-        </w:rPr>
-        <w:t>b</w:t>
-      </w:r>
-      <w:r>
-        <w:t xml:space="preserve"> = Bedeutung der Auswirkungen: 1 keine, 3 minim, 6 signifikant, 8 schwer, 10 fatal, Abbruch</w:t>
-      </w:r>
-    </w:p>
-    <w:p>
-      <w:pPr>
-        <w:pStyle w:val="Listenabsatz"/>
-        <w:numPr>
-          <w:ilvl w:val="0"/>
-          <w:numId w:val="42"/>
-        </w:numPr>
-        <w:tabs>
-          <w:tab w:val="left" w:pos="3969"/>
-          <w:tab w:val="left" w:pos="5245"/>
-          <w:tab w:val="left" w:pos="6663"/>
-          <w:tab w:val="left" w:pos="8080"/>
-          <w:tab w:val="left" w:pos="9639"/>
-          <w:tab w:val="left" w:pos="11340"/>
-        </w:tabs>
-        <w:spacing w:after="0" w:line="240" w:lineRule="auto"/>
-        <w:ind w:left="714" w:right="113" w:hanging="357"/>
-      </w:pPr>
-      <w:r>
-        <w:rPr>
-          <w:b/>
-        </w:rPr>
-        <w:t>p</w:t>
-      </w:r>
-      <w:r>
-        <w:t xml:space="preserve"> = Prävention, Behebung, Vermeidung: 1 gratis, 3 leicht, 4 gut 90%, 6 mittel, 8 schlecht,10 unvermeidbar</w:t>
-      </w:r>
-    </w:p>
-    <w:p>
-      <w:pPr>
-        <w:tabs>
-          <w:tab w:val="left" w:pos="3969"/>
-          <w:tab w:val="left" w:pos="5245"/>
-          <w:tab w:val="left" w:pos="6663"/>
-          <w:tab w:val="left" w:pos="8080"/>
-          <w:tab w:val="left" w:pos="9639"/>
-          <w:tab w:val="left" w:pos="11340"/>
-        </w:tabs>
-        <w:spacing w:after="0" w:line="240" w:lineRule="auto"/>
-        <w:ind w:right="113"/>
-      </w:pPr>
-    </w:p>
-    <w:p>
-      <w:pPr>
-        <w:tabs>
-          <w:tab w:val="left" w:pos="3969"/>
-          <w:tab w:val="left" w:pos="5245"/>
-          <w:tab w:val="left" w:pos="6663"/>
-          <w:tab w:val="left" w:pos="8080"/>
-          <w:tab w:val="left" w:pos="9639"/>
-          <w:tab w:val="left" w:pos="11340"/>
-        </w:tabs>
-        <w:spacing w:after="0" w:line="240" w:lineRule="auto"/>
-        <w:ind w:right="113"/>
-      </w:pPr>
-      <w:r>
-        <w:t>Das grösste Risiko steht am Anfang des Katalogs, das geringste am Ende.</w:t>
-      </w:r>
-      <w:r>
-        <w:t xml:space="preserve"> </w:t>
-      </w:r>
-      <w:r>
-        <w:t xml:space="preserve"> </w:t>
-      </w:r>
-    </w:p>
-    <w:p>
-      <w:pPr>
-        <w:tabs>
-          <w:tab w:val="left" w:pos="3969"/>
-          <w:tab w:val="left" w:pos="5245"/>
-          <w:tab w:val="left" w:pos="6663"/>
-          <w:tab w:val="left" w:pos="8080"/>
-          <w:tab w:val="left" w:pos="9639"/>
-          <w:tab w:val="left" w:pos="11340"/>
-        </w:tabs>
-        <w:spacing w:after="0" w:line="240" w:lineRule="auto"/>
-        <w:ind w:right="113"/>
-      </w:pPr>
-    </w:p>
-    <w:tbl>
-      <w:tblPr>
-        <w:tblW w:w="0" w:type="auto"/>
-        <w:tblBorders>
-          <w:top w:val="single" w:sz="4" w:space="0" w:color="auto"/>
-          <w:left w:val="single" w:sz="4" w:space="0" w:color="auto"/>
-          <w:bottom w:val="single" w:sz="4" w:space="0" w:color="auto"/>
-          <w:right w:val="single" w:sz="4" w:space="0" w:color="auto"/>
-          <w:insideH w:val="single" w:sz="4" w:space="0" w:color="auto"/>
-          <w:insideV w:val="single" w:sz="4" w:space="0" w:color="auto"/>
-        </w:tblBorders>
-        <w:tblCellMar>
-          <w:left w:w="70" w:type="dxa"/>
-          <w:right w:w="70" w:type="dxa"/>
-        </w:tblCellMar>
-        <w:tblLook w:val="0000" w:firstRow="0" w:lastRow="0" w:firstColumn="0" w:lastColumn="0" w:noHBand="0" w:noVBand="0"/>
-      </w:tblPr>
-      <w:tblGrid>
-        <w:gridCol w:w="1696"/>
-        <w:gridCol w:w="4395"/>
-        <w:gridCol w:w="1275"/>
-        <w:gridCol w:w="1843"/>
-      </w:tblGrid>
-      <w:tr>
-        <w:tc>
-          <w:tcPr>
-            <w:tcW w:w="1696" w:type="dxa"/>
-            <w:shd w:val="clear" w:color="auto" w:fill="D9D9D9" w:themeFill="background1" w:themeFillShade="D9"/>
-          </w:tcPr>
-          <w:p>
-            <w:pPr>
-              <w:spacing w:after="240"/>
-              <w:rPr>
-                <w:b/>
-                <w:sz w:val="22"/>
-                <w:szCs w:val="22"/>
-              </w:rPr>
-            </w:pPr>
-            <w:r>
-              <w:rPr>
-                <w:b/>
-                <w:sz w:val="22"/>
-                <w:szCs w:val="22"/>
-              </w:rPr>
-              <w:t>Nr:</w:t>
-            </w:r>
-            <w:r>
-              <w:rPr>
-                <w:b/>
-                <w:sz w:val="22"/>
-                <w:szCs w:val="22"/>
-              </w:rPr>
-              <w:t xml:space="preserve"> </w:t>
-            </w:r>
-            <w:r>
-              <w:rPr>
-                <w:b/>
-                <w:sz w:val="22"/>
-                <w:szCs w:val="22"/>
-              </w:rPr>
-              <w:t>Risiko</w:t>
-            </w:r>
-          </w:p>
-        </w:tc>
-        <w:tc>
-          <w:tcPr>
-            <w:tcW w:w="4395" w:type="dxa"/>
-          </w:tcPr>
-          <w:p>
-            <w:pPr>
-              <w:spacing w:after="240"/>
-              <w:rPr>
-                <w:sz w:val="22"/>
-                <w:szCs w:val="22"/>
-              </w:rPr>
-            </w:pPr>
-            <w:r>
-              <w:rPr>
-                <w:sz w:val="22"/>
-                <w:szCs w:val="22"/>
-              </w:rPr>
-              <w:t>R</w:t>
-            </w:r>
-            <w:r>
-              <w:rPr>
-                <w:sz w:val="22"/>
-                <w:szCs w:val="22"/>
-              </w:rPr>
-              <w:t>.</w:t>
-            </w:r>
-            <w:r>
-              <w:rPr>
-                <w:sz w:val="22"/>
-                <w:szCs w:val="22"/>
-              </w:rPr>
-              <w:t>1: Lorem Ipsum</w:t>
-            </w:r>
-          </w:p>
-        </w:tc>
-        <w:tc>
-          <w:tcPr>
-            <w:tcW w:w="1275" w:type="dxa"/>
-            <w:shd w:val="clear" w:color="auto" w:fill="D9D9D9" w:themeFill="background1" w:themeFillShade="D9"/>
-          </w:tcPr>
-          <w:p>
-            <w:pPr>
-              <w:spacing w:after="240"/>
-              <w:rPr>
-                <w:b/>
-                <w:sz w:val="22"/>
-                <w:szCs w:val="22"/>
-              </w:rPr>
-            </w:pPr>
-            <w:r>
-              <w:rPr>
-                <w:b/>
-                <w:sz w:val="22"/>
-                <w:szCs w:val="22"/>
-              </w:rPr>
-              <w:t>w * b * p</w:t>
-            </w:r>
-          </w:p>
-        </w:tc>
-        <w:tc>
-          <w:tcPr>
-            <w:tcW w:w="1843" w:type="dxa"/>
-          </w:tcPr>
-          <w:p>
-            <w:pPr>
-              <w:spacing w:after="240"/>
-              <w:rPr>
-                <w:sz w:val="22"/>
-                <w:szCs w:val="22"/>
-              </w:rPr>
-            </w:pPr>
-            <w:r>
-              <w:rPr>
-                <w:sz w:val="22"/>
-                <w:szCs w:val="22"/>
-              </w:rPr>
-              <w:t>2 * 6 * 6 (72)</w:t>
-            </w:r>
-          </w:p>
-        </w:tc>
-      </w:tr>
-      <w:tr>
-        <w:tc>
-          <w:tcPr>
-            <w:tcW w:w="1696" w:type="dxa"/>
-            <w:shd w:val="clear" w:color="auto" w:fill="D9D9D9" w:themeFill="background1" w:themeFillShade="D9"/>
-          </w:tcPr>
-          <w:p>
-            <w:pPr>
-              <w:spacing w:after="240"/>
-              <w:rPr>
-                <w:sz w:val="22"/>
-                <w:szCs w:val="22"/>
-              </w:rPr>
-            </w:pPr>
-            <w:r>
-              <w:rPr>
-                <w:sz w:val="22"/>
-                <w:szCs w:val="22"/>
-              </w:rPr>
-              <w:t>Ursache</w:t>
-            </w:r>
-          </w:p>
-        </w:tc>
-        <w:tc>
-          <w:tcPr>
-            <w:tcW w:w="7513" w:type="dxa"/>
-            <w:gridSpan w:val="3"/>
-          </w:tcPr>
-          <w:p>
-            <w:pPr>
-              <w:spacing w:after="240"/>
-              <w:rPr>
-                <w:b/>
-                <w:sz w:val="22"/>
-                <w:szCs w:val="22"/>
-              </w:rPr>
-            </w:pPr>
-          </w:p>
-        </w:tc>
-      </w:tr>
-      <w:tr>
-        <w:tc>
-          <w:tcPr>
-            <w:tcW w:w="1696" w:type="dxa"/>
-            <w:shd w:val="clear" w:color="auto" w:fill="D9D9D9" w:themeFill="background1" w:themeFillShade="D9"/>
-          </w:tcPr>
-          <w:p>
-            <w:pPr>
-              <w:spacing w:after="240"/>
-              <w:rPr>
-                <w:sz w:val="22"/>
-                <w:szCs w:val="22"/>
-              </w:rPr>
-            </w:pPr>
-            <w:r>
-              <w:rPr>
-                <w:sz w:val="22"/>
-                <w:szCs w:val="22"/>
-              </w:rPr>
-              <w:t>Folgen</w:t>
-            </w:r>
-          </w:p>
-        </w:tc>
-        <w:tc>
-          <w:tcPr>
-            <w:tcW w:w="7513" w:type="dxa"/>
-            <w:gridSpan w:val="3"/>
-          </w:tcPr>
-          <w:p>
-            <w:pPr>
-              <w:spacing w:after="240"/>
-              <w:rPr>
-                <w:b/>
-                <w:sz w:val="22"/>
-                <w:szCs w:val="22"/>
-              </w:rPr>
-            </w:pPr>
-          </w:p>
-        </w:tc>
-      </w:tr>
-      <w:tr>
-        <w:tc>
-          <w:tcPr>
-            <w:tcW w:w="1696" w:type="dxa"/>
-            <w:shd w:val="clear" w:color="auto" w:fill="D9D9D9" w:themeFill="background1" w:themeFillShade="D9"/>
-          </w:tcPr>
-          <w:p>
-            <w:pPr>
-              <w:spacing w:after="240"/>
-              <w:rPr>
-                <w:sz w:val="22"/>
-                <w:szCs w:val="22"/>
-              </w:rPr>
-            </w:pPr>
-            <w:r>
-              <w:rPr>
-                <w:sz w:val="22"/>
-                <w:szCs w:val="22"/>
-              </w:rPr>
-              <w:t>Massnahmen</w:t>
-            </w:r>
-          </w:p>
-        </w:tc>
-        <w:tc>
-          <w:tcPr>
-            <w:tcW w:w="7513" w:type="dxa"/>
-            <w:gridSpan w:val="3"/>
-          </w:tcPr>
-          <w:p>
-            <w:pPr>
-              <w:spacing w:after="240"/>
-              <w:rPr>
-                <w:b/>
-                <w:sz w:val="22"/>
-                <w:szCs w:val="22"/>
-              </w:rPr>
-            </w:pPr>
-          </w:p>
-        </w:tc>
-      </w:tr>
-    </w:tbl>
-    <w:p>
-      <w:pPr>
-        <w:tabs>
-          <w:tab w:val="left" w:pos="3969"/>
-          <w:tab w:val="left" w:pos="5245"/>
-          <w:tab w:val="left" w:pos="6663"/>
-          <w:tab w:val="left" w:pos="8080"/>
-          <w:tab w:val="left" w:pos="9639"/>
-          <w:tab w:val="left" w:pos="11340"/>
-        </w:tabs>
-        <w:spacing w:after="120" w:line="240" w:lineRule="auto"/>
-        <w:ind w:right="113"/>
-      </w:pPr>
-    </w:p>
-    <w:tbl>
-      <w:tblPr>
-        <w:tblW w:w="0" w:type="auto"/>
-        <w:tblBorders>
-          <w:top w:val="single" w:sz="4" w:space="0" w:color="auto"/>
-          <w:left w:val="single" w:sz="4" w:space="0" w:color="auto"/>
-          <w:bottom w:val="single" w:sz="4" w:space="0" w:color="auto"/>
-          <w:right w:val="single" w:sz="4" w:space="0" w:color="auto"/>
-          <w:insideH w:val="single" w:sz="4" w:space="0" w:color="auto"/>
-          <w:insideV w:val="single" w:sz="4" w:space="0" w:color="auto"/>
-        </w:tblBorders>
-        <w:tblCellMar>
-          <w:left w:w="70" w:type="dxa"/>
-          <w:right w:w="70" w:type="dxa"/>
-        </w:tblCellMar>
-        <w:tblLook w:val="0000" w:firstRow="0" w:lastRow="0" w:firstColumn="0" w:lastColumn="0" w:noHBand="0" w:noVBand="0"/>
-      </w:tblPr>
-      <w:tblGrid>
-        <w:gridCol w:w="1696"/>
-        <w:gridCol w:w="4395"/>
-        <w:gridCol w:w="1275"/>
-        <w:gridCol w:w="1843"/>
-      </w:tblGrid>
-      <w:tr>
-        <w:tc>
-          <w:tcPr>
-            <w:tcW w:w="1696" w:type="dxa"/>
-            <w:shd w:val="clear" w:color="auto" w:fill="D9D9D9" w:themeFill="background1" w:themeFillShade="D9"/>
-          </w:tcPr>
-          <w:p>
-            <w:pPr>
-              <w:spacing w:after="240"/>
-              <w:rPr>
-                <w:b/>
-                <w:sz w:val="22"/>
-                <w:szCs w:val="22"/>
-              </w:rPr>
-            </w:pPr>
-            <w:r>
-              <w:rPr>
-                <w:b/>
-                <w:sz w:val="22"/>
-                <w:szCs w:val="22"/>
-              </w:rPr>
-              <w:t>Nr:</w:t>
-            </w:r>
-            <w:r>
-              <w:rPr>
-                <w:b/>
-                <w:sz w:val="22"/>
-                <w:szCs w:val="22"/>
-              </w:rPr>
-              <w:t xml:space="preserve"> </w:t>
-            </w:r>
-            <w:r>
-              <w:rPr>
-                <w:b/>
-                <w:sz w:val="22"/>
-                <w:szCs w:val="22"/>
-              </w:rPr>
-              <w:t>Risiko</w:t>
-            </w:r>
-          </w:p>
-        </w:tc>
-        <w:tc>
-          <w:tcPr>
-            <w:tcW w:w="4395" w:type="dxa"/>
-          </w:tcPr>
-          <w:p>
-            <w:pPr>
-              <w:spacing w:after="240"/>
-              <w:rPr>
-                <w:sz w:val="22"/>
-                <w:szCs w:val="22"/>
-              </w:rPr>
-            </w:pPr>
-            <w:r>
-              <w:rPr>
-                <w:sz w:val="22"/>
-                <w:szCs w:val="22"/>
-              </w:rPr>
-              <w:t>R</w:t>
-            </w:r>
-            <w:r>
-              <w:rPr>
-                <w:sz w:val="22"/>
-                <w:szCs w:val="22"/>
-              </w:rPr>
-              <w:t>.</w:t>
-            </w:r>
-            <w:r>
-              <w:rPr>
-                <w:sz w:val="22"/>
-                <w:szCs w:val="22"/>
-              </w:rPr>
-              <w:t>2: Lorem Ipsum 2</w:t>
-            </w:r>
-          </w:p>
-        </w:tc>
-        <w:tc>
-          <w:tcPr>
-            <w:tcW w:w="1275" w:type="dxa"/>
-            <w:shd w:val="clear" w:color="auto" w:fill="D9D9D9" w:themeFill="background1" w:themeFillShade="D9"/>
-          </w:tcPr>
-          <w:p>
-            <w:pPr>
-              <w:spacing w:after="240"/>
-              <w:rPr>
-                <w:b/>
-                <w:sz w:val="22"/>
-                <w:szCs w:val="22"/>
-              </w:rPr>
-            </w:pPr>
-            <w:r>
-              <w:rPr>
-                <w:b/>
-                <w:sz w:val="22"/>
-                <w:szCs w:val="22"/>
-              </w:rPr>
-              <w:t>w * b * p</w:t>
-            </w:r>
-          </w:p>
-        </w:tc>
-        <w:tc>
-          <w:tcPr>
-            <w:tcW w:w="1843" w:type="dxa"/>
-          </w:tcPr>
-          <w:p>
-            <w:pPr>
-              <w:spacing w:after="240"/>
-              <w:rPr>
-                <w:sz w:val="22"/>
-                <w:szCs w:val="22"/>
-              </w:rPr>
-            </w:pPr>
-            <w:r>
-              <w:rPr>
-                <w:sz w:val="22"/>
-                <w:szCs w:val="22"/>
-              </w:rPr>
-              <w:t>2 * 6 * 6 (72)</w:t>
-            </w:r>
-          </w:p>
-        </w:tc>
-      </w:tr>
-      <w:tr>
-        <w:tc>
-          <w:tcPr>
-            <w:tcW w:w="1696" w:type="dxa"/>
-            <w:shd w:val="clear" w:color="auto" w:fill="D9D9D9" w:themeFill="background1" w:themeFillShade="D9"/>
-          </w:tcPr>
-          <w:p>
-            <w:pPr>
-              <w:spacing w:after="240"/>
-              <w:rPr>
-                <w:sz w:val="22"/>
-                <w:szCs w:val="22"/>
-              </w:rPr>
-            </w:pPr>
-            <w:r>
-              <w:rPr>
-                <w:sz w:val="22"/>
-                <w:szCs w:val="22"/>
-              </w:rPr>
-              <w:t>Ursache</w:t>
-            </w:r>
-          </w:p>
-        </w:tc>
-        <w:tc>
-          <w:tcPr>
-            <w:tcW w:w="7513" w:type="dxa"/>
-            <w:gridSpan w:val="3"/>
-          </w:tcPr>
-          <w:p>
-            <w:pPr>
-              <w:spacing w:after="240"/>
-              <w:rPr>
-                <w:b/>
-                <w:sz w:val="22"/>
-                <w:szCs w:val="22"/>
-              </w:rPr>
-            </w:pPr>
-          </w:p>
-        </w:tc>
-      </w:tr>
-      <w:tr>
-        <w:tc>
-          <w:tcPr>
-            <w:tcW w:w="1696" w:type="dxa"/>
-            <w:shd w:val="clear" w:color="auto" w:fill="D9D9D9" w:themeFill="background1" w:themeFillShade="D9"/>
-          </w:tcPr>
-          <w:p>
-            <w:pPr>
-              <w:spacing w:after="240"/>
-              <w:rPr>
-                <w:sz w:val="22"/>
-                <w:szCs w:val="22"/>
-              </w:rPr>
-            </w:pPr>
-            <w:r>
-              <w:rPr>
-                <w:sz w:val="22"/>
-                <w:szCs w:val="22"/>
-              </w:rPr>
-              <w:t>Folgen</w:t>
-            </w:r>
-          </w:p>
-        </w:tc>
-        <w:tc>
-          <w:tcPr>
-            <w:tcW w:w="7513" w:type="dxa"/>
-            <w:gridSpan w:val="3"/>
-          </w:tcPr>
-          <w:p>
-            <w:pPr>
-              <w:spacing w:after="240"/>
-              <w:rPr>
-                <w:b/>
-                <w:sz w:val="22"/>
-                <w:szCs w:val="22"/>
-              </w:rPr>
-            </w:pPr>
-          </w:p>
-        </w:tc>
-      </w:tr>
-      <w:tr>
-        <w:tc>
-          <w:tcPr>
-            <w:tcW w:w="1696" w:type="dxa"/>
-            <w:shd w:val="clear" w:color="auto" w:fill="D9D9D9" w:themeFill="background1" w:themeFillShade="D9"/>
-          </w:tcPr>
-          <w:p>
-            <w:pPr>
-              <w:spacing w:after="240"/>
-              <w:rPr>
-                <w:sz w:val="22"/>
-                <w:szCs w:val="22"/>
-              </w:rPr>
-            </w:pPr>
-            <w:r>
-              <w:rPr>
-                <w:sz w:val="22"/>
-                <w:szCs w:val="22"/>
-              </w:rPr>
-              <w:t>Massnahmen</w:t>
-            </w:r>
-          </w:p>
-        </w:tc>
-        <w:tc>
-          <w:tcPr>
-            <w:tcW w:w="7513" w:type="dxa"/>
-            <w:gridSpan w:val="3"/>
-          </w:tcPr>
-          <w:p>
-            <w:pPr>
-              <w:spacing w:after="240"/>
-              <w:rPr>
-                <w:b/>
-                <w:sz w:val="22"/>
-                <w:szCs w:val="22"/>
-              </w:rPr>
-            </w:pPr>
-          </w:p>
-        </w:tc>
-      </w:tr>
-    </w:tbl>
-    <w:p>
-      <w:pPr>
-        <w:tabs>
-          <w:tab w:val="left" w:pos="3969"/>
-          <w:tab w:val="left" w:pos="5245"/>
-          <w:tab w:val="left" w:pos="6663"/>
-          <w:tab w:val="left" w:pos="8080"/>
-          <w:tab w:val="left" w:pos="9639"/>
-          <w:tab w:val="left" w:pos="11340"/>
-        </w:tabs>
-        <w:spacing w:after="120" w:line="240" w:lineRule="auto"/>
-        <w:ind w:right="113"/>
-      </w:pPr>
-    </w:p>
-    <w:tbl>
-      <w:tblPr>
-        <w:tblW w:w="0" w:type="auto"/>
-        <w:tblBorders>
-          <w:top w:val="single" w:sz="4" w:space="0" w:color="auto"/>
-          <w:left w:val="single" w:sz="4" w:space="0" w:color="auto"/>
-          <w:bottom w:val="single" w:sz="4" w:space="0" w:color="auto"/>
-          <w:right w:val="single" w:sz="4" w:space="0" w:color="auto"/>
-          <w:insideH w:val="single" w:sz="4" w:space="0" w:color="auto"/>
-          <w:insideV w:val="single" w:sz="4" w:space="0" w:color="auto"/>
-        </w:tblBorders>
-        <w:tblCellMar>
-          <w:left w:w="70" w:type="dxa"/>
-          <w:right w:w="70" w:type="dxa"/>
-        </w:tblCellMar>
-        <w:tblLook w:val="0000" w:firstRow="0" w:lastRow="0" w:firstColumn="0" w:lastColumn="0" w:noHBand="0" w:noVBand="0"/>
-      </w:tblPr>
-      <w:tblGrid>
-        <w:gridCol w:w="1696"/>
-        <w:gridCol w:w="4395"/>
-        <w:gridCol w:w="1275"/>
-        <w:gridCol w:w="1843"/>
-      </w:tblGrid>
-      <w:tr>
-        <w:tc>
-          <w:tcPr>
-            <w:tcW w:w="1696" w:type="dxa"/>
-            <w:shd w:val="clear" w:color="auto" w:fill="D9D9D9" w:themeFill="background1" w:themeFillShade="D9"/>
-          </w:tcPr>
-          <w:p>
-            <w:pPr>
-              <w:spacing w:after="240"/>
-              <w:rPr>
-                <w:b/>
-                <w:sz w:val="22"/>
-                <w:szCs w:val="22"/>
-              </w:rPr>
-            </w:pPr>
-            <w:r>
-              <w:rPr>
-                <w:b/>
-                <w:sz w:val="22"/>
-                <w:szCs w:val="22"/>
-              </w:rPr>
-              <w:t>Nr:</w:t>
-            </w:r>
-            <w:r>
-              <w:rPr>
-                <w:b/>
-                <w:sz w:val="22"/>
-                <w:szCs w:val="22"/>
-              </w:rPr>
-              <w:t xml:space="preserve"> </w:t>
-            </w:r>
-            <w:r>
-              <w:rPr>
-                <w:b/>
-                <w:sz w:val="22"/>
-                <w:szCs w:val="22"/>
-              </w:rPr>
-              <w:t>Risiko</w:t>
-            </w:r>
-          </w:p>
-        </w:tc>
-        <w:tc>
-          <w:tcPr>
-            <w:tcW w:w="4395" w:type="dxa"/>
-          </w:tcPr>
-          <w:p>
-            <w:pPr>
-              <w:spacing w:after="240"/>
-              <w:rPr>
-                <w:sz w:val="22"/>
-                <w:szCs w:val="22"/>
-              </w:rPr>
-            </w:pPr>
-            <w:r>
-              <w:rPr>
-                <w:sz w:val="22"/>
-                <w:szCs w:val="22"/>
-              </w:rPr>
-              <w:t>R</w:t>
-            </w:r>
-            <w:r>
-              <w:rPr>
-                <w:sz w:val="22"/>
-                <w:szCs w:val="22"/>
-              </w:rPr>
-              <w:t>.3</w:t>
-            </w:r>
-            <w:r>
-              <w:rPr>
-                <w:sz w:val="22"/>
-                <w:szCs w:val="22"/>
-              </w:rPr>
-              <w:t>: Lorem Ipsum 2</w:t>
-            </w:r>
-          </w:p>
-        </w:tc>
-        <w:tc>
-          <w:tcPr>
-            <w:tcW w:w="1275" w:type="dxa"/>
-            <w:shd w:val="clear" w:color="auto" w:fill="D9D9D9" w:themeFill="background1" w:themeFillShade="D9"/>
-          </w:tcPr>
-          <w:p>
-            <w:pPr>
-              <w:spacing w:after="240"/>
-              <w:rPr>
-                <w:b/>
-                <w:sz w:val="22"/>
-                <w:szCs w:val="22"/>
-              </w:rPr>
-            </w:pPr>
-            <w:r>
-              <w:rPr>
-                <w:b/>
-                <w:sz w:val="22"/>
-                <w:szCs w:val="22"/>
-              </w:rPr>
-              <w:t>w * b * p</w:t>
-            </w:r>
-          </w:p>
-        </w:tc>
-        <w:tc>
-          <w:tcPr>
-            <w:tcW w:w="1843" w:type="dxa"/>
-          </w:tcPr>
-          <w:p>
-            <w:pPr>
-              <w:spacing w:after="240"/>
-              <w:rPr>
-                <w:sz w:val="22"/>
-                <w:szCs w:val="22"/>
-              </w:rPr>
-            </w:pPr>
-            <w:r>
-              <w:rPr>
-                <w:sz w:val="22"/>
-                <w:szCs w:val="22"/>
-              </w:rPr>
-              <w:t>2 * 6 * 6 (72)</w:t>
-            </w:r>
-          </w:p>
-        </w:tc>
-      </w:tr>
-      <w:tr>
-        <w:tc>
-          <w:tcPr>
-            <w:tcW w:w="1696" w:type="dxa"/>
-            <w:shd w:val="clear" w:color="auto" w:fill="D9D9D9" w:themeFill="background1" w:themeFillShade="D9"/>
-          </w:tcPr>
-          <w:p>
-            <w:pPr>
-              <w:spacing w:after="240"/>
-              <w:rPr>
-                <w:sz w:val="22"/>
-                <w:szCs w:val="22"/>
-              </w:rPr>
-            </w:pPr>
-            <w:r>
-              <w:rPr>
-                <w:sz w:val="22"/>
-                <w:szCs w:val="22"/>
-              </w:rPr>
-              <w:t>Ursache</w:t>
-            </w:r>
-          </w:p>
-        </w:tc>
-        <w:tc>
-          <w:tcPr>
-            <w:tcW w:w="7513" w:type="dxa"/>
-            <w:gridSpan w:val="3"/>
-          </w:tcPr>
-          <w:p>
-            <w:pPr>
-              <w:spacing w:after="240"/>
-              <w:rPr>
-                <w:b/>
-                <w:sz w:val="22"/>
-                <w:szCs w:val="22"/>
-              </w:rPr>
-            </w:pPr>
-          </w:p>
-        </w:tc>
-      </w:tr>
-      <w:tr>
-        <w:tc>
-          <w:tcPr>
-            <w:tcW w:w="1696" w:type="dxa"/>
-            <w:shd w:val="clear" w:color="auto" w:fill="D9D9D9" w:themeFill="background1" w:themeFillShade="D9"/>
-          </w:tcPr>
-          <w:p>
-            <w:pPr>
-              <w:spacing w:after="240"/>
-              <w:rPr>
-                <w:sz w:val="22"/>
-                <w:szCs w:val="22"/>
-              </w:rPr>
-            </w:pPr>
-            <w:r>
-              <w:rPr>
-                <w:sz w:val="22"/>
-                <w:szCs w:val="22"/>
-              </w:rPr>
-              <w:t>Folgen</w:t>
-            </w:r>
-          </w:p>
-        </w:tc>
-        <w:tc>
-          <w:tcPr>
-            <w:tcW w:w="7513" w:type="dxa"/>
-            <w:gridSpan w:val="3"/>
-          </w:tcPr>
-          <w:p>
-            <w:pPr>
-              <w:spacing w:after="240"/>
-              <w:rPr>
-                <w:b/>
-                <w:sz w:val="22"/>
-                <w:szCs w:val="22"/>
-              </w:rPr>
-            </w:pPr>
-          </w:p>
-        </w:tc>
-      </w:tr>
-      <w:tr>
-        <w:tc>
-          <w:tcPr>
-            <w:tcW w:w="1696" w:type="dxa"/>
-            <w:shd w:val="clear" w:color="auto" w:fill="D9D9D9" w:themeFill="background1" w:themeFillShade="D9"/>
-          </w:tcPr>
-          <w:p>
-            <w:pPr>
-              <w:spacing w:after="240"/>
-              <w:rPr>
-                <w:sz w:val="22"/>
-                <w:szCs w:val="22"/>
-              </w:rPr>
-            </w:pPr>
-            <w:r>
-              <w:rPr>
-                <w:sz w:val="22"/>
-                <w:szCs w:val="22"/>
-              </w:rPr>
-              <w:t>Massnahmen</w:t>
-            </w:r>
-          </w:p>
-        </w:tc>
-        <w:tc>
-          <w:tcPr>
-            <w:tcW w:w="7513" w:type="dxa"/>
-            <w:gridSpan w:val="3"/>
-          </w:tcPr>
-          <w:p>
-            <w:pPr>
-              <w:spacing w:after="240"/>
-              <w:rPr>
-                <w:b/>
-                <w:sz w:val="22"/>
-                <w:szCs w:val="22"/>
-              </w:rPr>
-            </w:pPr>
-          </w:p>
-        </w:tc>
-      </w:tr>
-    </w:tbl>
-    <w:p/>
-    <w:p>
-      <w:pPr>
-        <w:spacing w:after="240"/>
-        <w:rPr>
-          <w:spacing w:val="8"/>
-          <w:sz w:val="32"/>
-          <w:szCs w:val="32"/>
-        </w:rPr>
-      </w:pPr>
-      <w:r>
-        <w:br w:type="page"/>
-      </w:r>
-    </w:p>
-    <w:p>
-      <w:pPr>
-        <w:pStyle w:val="berschrift1"/>
-      </w:pPr>
-      <w:bookmarkStart w:id="36" w:name="_Toc531702628"/>
-      <w:r>
-        <w:lastRenderedPageBreak/>
-        <w:t>Anhang</w:t>
-      </w:r>
-      <w:bookmarkEnd w:id="36"/>
-      <w:r>
-        <w:t xml:space="preserve"> </w:t>
-      </w:r>
-    </w:p>
-    <w:p>
-      <w:pPr>
-        <w:pStyle w:val="berschrift2"/>
-      </w:pPr>
-      <w:bookmarkStart w:id="37" w:name="_Toc531702629"/>
-      <w:r>
-        <w:t>Termine</w:t>
-      </w:r>
-      <w:bookmarkEnd w:id="37"/>
-      <w:r>
-        <w:t xml:space="preserve"> </w:t>
-      </w:r>
-    </w:p>
-    <w:tbl>
-      <w:tblPr>
-        <w:tblW w:w="0" w:type="auto"/>
-        <w:tblBorders>
-          <w:insideH w:val="single" w:sz="4" w:space="0" w:color="auto"/>
-          <w:insideV w:val="single" w:sz="4" w:space="0" w:color="auto"/>
-        </w:tblBorders>
-        <w:tblLayout w:type="fixed"/>
-        <w:tblCellMar>
-          <w:left w:w="70" w:type="dxa"/>
-          <w:right w:w="70" w:type="dxa"/>
-        </w:tblCellMar>
-        <w:tblLook w:val="0000" w:firstRow="0" w:lastRow="0" w:firstColumn="0" w:lastColumn="0" w:noHBand="0" w:noVBand="0"/>
-      </w:tblPr>
-      <w:tblGrid>
-        <w:gridCol w:w="1276"/>
-        <w:gridCol w:w="6354"/>
-        <w:gridCol w:w="1693"/>
-      </w:tblGrid>
-      <w:tr>
-        <w:trPr>
-          <w:cantSplit/>
-        </w:trPr>
-        <w:tc>
-          <w:tcPr>
-            <w:tcW w:w="1276" w:type="dxa"/>
-          </w:tcPr>
-          <w:p>
-            <w:pPr>
-              <w:spacing w:after="240"/>
-              <w:rPr>
-                <w:b/>
-                <w:sz w:val="22"/>
-                <w:szCs w:val="22"/>
-              </w:rPr>
-            </w:pPr>
-            <w:r>
-              <w:rPr>
-                <w:b/>
-                <w:sz w:val="22"/>
-                <w:szCs w:val="22"/>
-              </w:rPr>
-              <w:t>Datum</w:t>
-            </w:r>
-          </w:p>
-        </w:tc>
-        <w:tc>
-          <w:tcPr>
-            <w:tcW w:w="6354" w:type="dxa"/>
-          </w:tcPr>
-          <w:p>
-            <w:pPr>
-              <w:spacing w:after="240"/>
-              <w:rPr>
-                <w:b/>
-                <w:sz w:val="22"/>
-                <w:szCs w:val="22"/>
-              </w:rPr>
-            </w:pPr>
-            <w:r>
-              <w:rPr>
-                <w:b/>
-                <w:sz w:val="22"/>
-                <w:szCs w:val="22"/>
-              </w:rPr>
-              <w:t>Ziel, Beschreibung</w:t>
-            </w:r>
-            <w:r>
-              <w:rPr>
-                <w:b/>
-                <w:bCs/>
-                <w:sz w:val="22"/>
-                <w:szCs w:val="22"/>
-              </w:rPr>
-              <w:t>, Meilenstein</w:t>
-            </w:r>
-          </w:p>
-        </w:tc>
-        <w:tc>
-          <w:tcPr>
-            <w:tcW w:w="1693" w:type="dxa"/>
-          </w:tcPr>
-          <w:p>
-            <w:pPr>
-              <w:spacing w:after="240"/>
-              <w:rPr>
-                <w:b/>
-                <w:sz w:val="22"/>
-                <w:szCs w:val="22"/>
-              </w:rPr>
-            </w:pPr>
-            <w:r>
-              <w:rPr>
-                <w:b/>
-                <w:sz w:val="22"/>
-                <w:szCs w:val="22"/>
-              </w:rPr>
-              <w:t>Verantwortlich</w:t>
-            </w:r>
-          </w:p>
-        </w:tc>
-      </w:tr>
-      <w:tr>
-        <w:trPr>
-          <w:cantSplit/>
-        </w:trPr>
-        <w:tc>
-          <w:tcPr>
-            <w:tcW w:w="1276" w:type="dxa"/>
-          </w:tcPr>
-          <w:p>
-            <w:pPr>
-              <w:spacing w:after="240"/>
-              <w:rPr>
-                <w:sz w:val="22"/>
-                <w:szCs w:val="22"/>
-              </w:rPr>
-            </w:pPr>
-          </w:p>
-        </w:tc>
-        <w:tc>
-          <w:tcPr>
-            <w:tcW w:w="6354" w:type="dxa"/>
-          </w:tcPr>
-          <w:p>
-            <w:pPr>
-              <w:spacing w:after="240"/>
-              <w:rPr>
-                <w:sz w:val="22"/>
-                <w:szCs w:val="22"/>
-              </w:rPr>
-            </w:pPr>
-          </w:p>
-        </w:tc>
-        <w:tc>
-          <w:tcPr>
-            <w:tcW w:w="1693" w:type="dxa"/>
-          </w:tcPr>
-          <w:p>
-            <w:pPr>
-              <w:spacing w:after="240"/>
-              <w:rPr>
-                <w:sz w:val="22"/>
-                <w:szCs w:val="22"/>
-              </w:rPr>
-            </w:pPr>
-          </w:p>
-        </w:tc>
-      </w:tr>
-      <w:tr>
-        <w:trPr>
-          <w:cantSplit/>
-        </w:trPr>
-        <w:tc>
-          <w:tcPr>
-            <w:tcW w:w="1276" w:type="dxa"/>
-          </w:tcPr>
-          <w:p>
-            <w:pPr>
-              <w:spacing w:after="240"/>
-              <w:rPr>
-                <w:sz w:val="22"/>
-                <w:szCs w:val="22"/>
-              </w:rPr>
-            </w:pPr>
-          </w:p>
-        </w:tc>
-        <w:tc>
-          <w:tcPr>
-            <w:tcW w:w="6354" w:type="dxa"/>
-          </w:tcPr>
-          <w:p>
-            <w:pPr>
-              <w:spacing w:after="240"/>
-              <w:rPr>
-                <w:sz w:val="22"/>
-                <w:szCs w:val="22"/>
-              </w:rPr>
-            </w:pPr>
-          </w:p>
-        </w:tc>
-        <w:tc>
-          <w:tcPr>
-            <w:tcW w:w="1693" w:type="dxa"/>
-          </w:tcPr>
-          <w:p>
-            <w:pPr>
-              <w:spacing w:after="240"/>
-              <w:rPr>
-                <w:sz w:val="22"/>
-                <w:szCs w:val="22"/>
-              </w:rPr>
-            </w:pPr>
-          </w:p>
-        </w:tc>
-      </w:tr>
-      <w:tr>
-        <w:trPr>
-          <w:cantSplit/>
-        </w:trPr>
-        <w:tc>
-          <w:tcPr>
-            <w:tcW w:w="1276" w:type="dxa"/>
-          </w:tcPr>
-          <w:p>
-            <w:pPr>
-              <w:spacing w:after="240"/>
-              <w:rPr>
-                <w:sz w:val="22"/>
-                <w:szCs w:val="22"/>
-              </w:rPr>
-            </w:pPr>
-          </w:p>
-        </w:tc>
-        <w:tc>
-          <w:tcPr>
-            <w:tcW w:w="6354" w:type="dxa"/>
-          </w:tcPr>
-          <w:p>
-            <w:pPr>
-              <w:spacing w:after="240"/>
-              <w:rPr>
-                <w:sz w:val="22"/>
-                <w:szCs w:val="22"/>
-              </w:rPr>
-            </w:pPr>
-          </w:p>
-        </w:tc>
-        <w:tc>
-          <w:tcPr>
-            <w:tcW w:w="1693" w:type="dxa"/>
-          </w:tcPr>
-          <w:p>
-            <w:pPr>
-              <w:spacing w:after="240"/>
-              <w:rPr>
-                <w:sz w:val="22"/>
-                <w:szCs w:val="22"/>
-              </w:rPr>
-            </w:pPr>
-          </w:p>
-        </w:tc>
-      </w:tr>
-      <w:tr>
-        <w:trPr>
-          <w:cantSplit/>
-        </w:trPr>
-        <w:tc>
-          <w:tcPr>
-            <w:tcW w:w="1276" w:type="dxa"/>
-          </w:tcPr>
-          <w:p>
-            <w:pPr>
-              <w:spacing w:after="240"/>
-              <w:rPr>
-                <w:sz w:val="22"/>
-                <w:szCs w:val="22"/>
-              </w:rPr>
-            </w:pPr>
-          </w:p>
-        </w:tc>
-        <w:tc>
-          <w:tcPr>
-            <w:tcW w:w="6354" w:type="dxa"/>
-          </w:tcPr>
-          <w:p>
-            <w:pPr>
-              <w:spacing w:after="240"/>
-              <w:rPr>
-                <w:sz w:val="22"/>
-                <w:szCs w:val="22"/>
-              </w:rPr>
-            </w:pPr>
-          </w:p>
-        </w:tc>
-        <w:tc>
-          <w:tcPr>
-            <w:tcW w:w="1693" w:type="dxa"/>
-          </w:tcPr>
-          <w:p>
-            <w:pPr>
-              <w:spacing w:after="240"/>
-              <w:rPr>
-                <w:sz w:val="22"/>
-                <w:szCs w:val="22"/>
-              </w:rPr>
-            </w:pPr>
-          </w:p>
-        </w:tc>
-      </w:tr>
-      <w:tr>
-        <w:trPr>
-          <w:cantSplit/>
-        </w:trPr>
-        <w:tc>
-          <w:tcPr>
-            <w:tcW w:w="1276" w:type="dxa"/>
-          </w:tcPr>
-          <w:p>
-            <w:pPr>
-              <w:spacing w:after="240"/>
-              <w:rPr>
-                <w:sz w:val="22"/>
-                <w:szCs w:val="22"/>
-              </w:rPr>
-            </w:pPr>
-          </w:p>
-        </w:tc>
-        <w:tc>
-          <w:tcPr>
-            <w:tcW w:w="6354" w:type="dxa"/>
-          </w:tcPr>
-          <w:p>
-            <w:pPr>
-              <w:spacing w:after="240"/>
-              <w:rPr>
-                <w:sz w:val="22"/>
-                <w:szCs w:val="22"/>
-              </w:rPr>
-            </w:pPr>
-          </w:p>
-        </w:tc>
-        <w:tc>
-          <w:tcPr>
-            <w:tcW w:w="1693" w:type="dxa"/>
-          </w:tcPr>
-          <w:p>
-            <w:pPr>
-              <w:spacing w:after="240"/>
-              <w:rPr>
-                <w:sz w:val="22"/>
-                <w:szCs w:val="22"/>
-              </w:rPr>
-            </w:pPr>
-          </w:p>
-        </w:tc>
-      </w:tr>
-    </w:tbl>
-    <w:p>
-      <w:pPr>
-        <w:pStyle w:val="berschrift2"/>
-      </w:pPr>
-      <w:bookmarkStart w:id="38" w:name="_Toc532270387"/>
-      <w:bookmarkStart w:id="39" w:name="_Toc532606809"/>
-      <w:bookmarkStart w:id="40" w:name="_Toc17635193"/>
-      <w:bookmarkStart w:id="41" w:name="_Toc531702630"/>
-      <w:r>
-        <w:t>Referenzen</w:t>
-      </w:r>
-      <w:bookmarkEnd w:id="38"/>
-      <w:bookmarkEnd w:id="39"/>
-      <w:bookmarkEnd w:id="40"/>
-      <w:bookmarkEnd w:id="41"/>
-    </w:p>
-    <w:p>
-      <w:pPr>
-        <w:spacing w:after="240"/>
-        <w:rPr>
-          <w:vanish/>
-        </w:rPr>
-      </w:pPr>
-      <w:r>
-        <w:rPr>
-          <w:vanish/>
-          <w:color w:val="FF0000"/>
-        </w:rPr>
-        <w:t xml:space="preserve">todo: </w:t>
-      </w:r>
-      <w:r>
-        <w:rPr>
-          <w:vanish/>
-        </w:rPr>
-        <w:t>falls es andere Dokumente gibt, die in Zusammenhang mit dem Projekt stehen, diese hier notieren.</w:t>
-      </w:r>
-    </w:p>
-    <w:tbl>
-      <w:tblPr>
-        <w:tblW w:w="9351" w:type="dxa"/>
-        <w:tblInd w:w="5" w:type="dxa"/>
-        <w:tblBorders>
-          <w:insideH w:val="single" w:sz="4" w:space="0" w:color="auto"/>
-          <w:insideV w:val="single" w:sz="4" w:space="0" w:color="auto"/>
-        </w:tblBorders>
-        <w:tblLayout w:type="fixed"/>
-        <w:tblCellMar>
-          <w:left w:w="0" w:type="dxa"/>
-          <w:right w:w="0" w:type="dxa"/>
-        </w:tblCellMar>
-        <w:tblLook w:val="0000" w:firstRow="0" w:lastRow="0" w:firstColumn="0" w:lastColumn="0" w:noHBand="0" w:noVBand="0"/>
-      </w:tblPr>
-      <w:tblGrid>
-        <w:gridCol w:w="704"/>
-        <w:gridCol w:w="2410"/>
-        <w:gridCol w:w="1746"/>
-        <w:gridCol w:w="4491"/>
-      </w:tblGrid>
-      <w:tr>
-        <w:trPr>
-          <w:cantSplit/>
-        </w:trPr>
-        <w:tc>
-          <w:tcPr>
-            <w:tcW w:w="704" w:type="dxa"/>
-          </w:tcPr>
-          <w:p>
-            <w:pPr>
-              <w:spacing w:after="240"/>
-              <w:rPr>
-                <w:sz w:val="22"/>
-                <w:szCs w:val="22"/>
-              </w:rPr>
-            </w:pPr>
-            <w:r>
-              <w:rPr>
-                <w:b/>
-                <w:color w:val="000000"/>
-                <w:sz w:val="22"/>
-                <w:szCs w:val="22"/>
-              </w:rPr>
-              <w:t>Nr</w:t>
-            </w:r>
-          </w:p>
-        </w:tc>
-        <w:tc>
-          <w:tcPr>
-            <w:tcW w:w="2410" w:type="dxa"/>
-          </w:tcPr>
-          <w:p>
-            <w:pPr>
-              <w:spacing w:after="240"/>
-              <w:rPr>
-                <w:sz w:val="22"/>
-                <w:szCs w:val="22"/>
-              </w:rPr>
-            </w:pPr>
-            <w:r>
-              <w:rPr>
-                <w:b/>
-                <w:color w:val="000000"/>
-                <w:sz w:val="22"/>
-                <w:szCs w:val="22"/>
-              </w:rPr>
-              <w:t>Titel/Beschreibung</w:t>
-            </w:r>
-          </w:p>
-        </w:tc>
-        <w:tc>
-          <w:tcPr>
-            <w:tcW w:w="1746" w:type="dxa"/>
-          </w:tcPr>
-          <w:p>
-            <w:pPr>
-              <w:spacing w:after="240"/>
-              <w:rPr>
-                <w:b/>
-                <w:color w:val="000000"/>
-                <w:sz w:val="22"/>
-                <w:szCs w:val="22"/>
-              </w:rPr>
-            </w:pPr>
-            <w:r>
-              <w:rPr>
-                <w:b/>
-                <w:color w:val="000000"/>
-                <w:sz w:val="22"/>
-                <w:szCs w:val="22"/>
-              </w:rPr>
-              <w:t>Autor</w:t>
-            </w:r>
-          </w:p>
-        </w:tc>
-        <w:tc>
-          <w:tcPr>
-            <w:tcW w:w="4491" w:type="dxa"/>
-          </w:tcPr>
-          <w:p>
-            <w:pPr>
-              <w:spacing w:after="240"/>
-              <w:rPr>
-                <w:b/>
-                <w:sz w:val="22"/>
-                <w:szCs w:val="22"/>
-              </w:rPr>
-            </w:pPr>
-            <w:r>
-              <w:rPr>
-                <w:b/>
-                <w:sz w:val="22"/>
-                <w:szCs w:val="22"/>
-              </w:rPr>
-              <w:t>Dokument oder URL</w:t>
-            </w:r>
-          </w:p>
-        </w:tc>
-      </w:tr>
-      <w:tr>
-        <w:trPr>
-          <w:cantSplit/>
-          <w:trHeight w:val="235"/>
-        </w:trPr>
-        <w:tc>
-          <w:tcPr>
-            <w:tcW w:w="704" w:type="dxa"/>
-          </w:tcPr>
-          <w:p>
-            <w:pPr>
-              <w:spacing w:after="240"/>
-              <w:rPr>
-                <w:sz w:val="22"/>
-                <w:szCs w:val="22"/>
-              </w:rPr>
-            </w:pPr>
-            <w:r>
-              <w:rPr>
-                <w:sz w:val="22"/>
-                <w:szCs w:val="22"/>
-              </w:rPr>
-              <w:t>1</w:t>
-            </w:r>
-          </w:p>
-        </w:tc>
-        <w:tc>
-          <w:tcPr>
-            <w:tcW w:w="2410" w:type="dxa"/>
-          </w:tcPr>
-          <w:p>
-            <w:pPr>
-              <w:spacing w:after="240"/>
-              <w:rPr>
-                <w:sz w:val="22"/>
-                <w:szCs w:val="22"/>
-              </w:rPr>
-            </w:pPr>
-          </w:p>
-        </w:tc>
-        <w:tc>
-          <w:tcPr>
-            <w:tcW w:w="1746" w:type="dxa"/>
-          </w:tcPr>
-          <w:p>
-            <w:pPr>
-              <w:spacing w:after="240"/>
-              <w:rPr>
-                <w:sz w:val="22"/>
-                <w:szCs w:val="22"/>
-              </w:rPr>
-            </w:pPr>
-          </w:p>
-        </w:tc>
-        <w:tc>
-          <w:tcPr>
-            <w:tcW w:w="4491" w:type="dxa"/>
-          </w:tcPr>
-          <w:p>
-            <w:pPr>
-              <w:spacing w:after="240"/>
-              <w:rPr>
-                <w:sz w:val="22"/>
-                <w:szCs w:val="22"/>
-              </w:rPr>
-            </w:pPr>
-          </w:p>
-        </w:tc>
-      </w:tr>
-      <w:tr>
-        <w:trPr>
-          <w:cantSplit/>
-          <w:trHeight w:val="235"/>
-        </w:trPr>
-        <w:tc>
-          <w:tcPr>
-            <w:tcW w:w="704" w:type="dxa"/>
-          </w:tcPr>
-          <w:p>
-            <w:pPr>
-              <w:spacing w:after="240"/>
-              <w:rPr>
-                <w:sz w:val="22"/>
-                <w:szCs w:val="22"/>
-              </w:rPr>
-            </w:pPr>
-          </w:p>
-        </w:tc>
-        <w:tc>
-          <w:tcPr>
-            <w:tcW w:w="2410" w:type="dxa"/>
-          </w:tcPr>
-          <w:p>
-            <w:pPr>
-              <w:spacing w:after="240"/>
-              <w:rPr>
-                <w:sz w:val="22"/>
-                <w:szCs w:val="22"/>
-              </w:rPr>
-            </w:pPr>
-          </w:p>
-        </w:tc>
-        <w:tc>
-          <w:tcPr>
-            <w:tcW w:w="1746" w:type="dxa"/>
-          </w:tcPr>
-          <w:p>
-            <w:pPr>
-              <w:spacing w:after="240"/>
-              <w:rPr>
-                <w:sz w:val="22"/>
-                <w:szCs w:val="22"/>
-              </w:rPr>
-            </w:pPr>
-          </w:p>
-        </w:tc>
-        <w:tc>
-          <w:tcPr>
-            <w:tcW w:w="4491" w:type="dxa"/>
-          </w:tcPr>
-          <w:p>
-            <w:pPr>
-              <w:spacing w:after="240"/>
-              <w:rPr>
-                <w:sz w:val="22"/>
-                <w:szCs w:val="22"/>
-              </w:rPr>
-            </w:pPr>
-          </w:p>
-        </w:tc>
-      </w:tr>
-      <w:tr>
-        <w:trPr>
-          <w:cantSplit/>
-          <w:trHeight w:val="235"/>
-        </w:trPr>
-        <w:tc>
-          <w:tcPr>
-            <w:tcW w:w="704" w:type="dxa"/>
-          </w:tcPr>
-          <w:p>
-            <w:pPr>
-              <w:spacing w:after="240"/>
-              <w:rPr>
-                <w:sz w:val="22"/>
-                <w:szCs w:val="22"/>
-              </w:rPr>
-            </w:pPr>
-          </w:p>
-        </w:tc>
-        <w:tc>
-          <w:tcPr>
-            <w:tcW w:w="2410" w:type="dxa"/>
-          </w:tcPr>
-          <w:p>
-            <w:pPr>
-              <w:spacing w:after="240"/>
-              <w:rPr>
-                <w:sz w:val="22"/>
-                <w:szCs w:val="22"/>
-              </w:rPr>
-            </w:pPr>
-          </w:p>
-        </w:tc>
-        <w:tc>
-          <w:tcPr>
-            <w:tcW w:w="1746" w:type="dxa"/>
-          </w:tcPr>
-          <w:p>
-            <w:pPr>
-              <w:spacing w:after="240"/>
-              <w:rPr>
-                <w:sz w:val="22"/>
-                <w:szCs w:val="22"/>
-              </w:rPr>
-            </w:pPr>
-          </w:p>
-        </w:tc>
-        <w:tc>
-          <w:tcPr>
-            <w:tcW w:w="4491" w:type="dxa"/>
-          </w:tcPr>
-          <w:p>
-            <w:pPr>
-              <w:spacing w:after="240"/>
-              <w:rPr>
-                <w:sz w:val="22"/>
-                <w:szCs w:val="22"/>
-              </w:rPr>
-            </w:pPr>
-          </w:p>
-        </w:tc>
-      </w:tr>
-      <w:tr>
-        <w:trPr>
-          <w:cantSplit/>
-          <w:trHeight w:val="235"/>
-        </w:trPr>
-        <w:tc>
-          <w:tcPr>
-            <w:tcW w:w="704" w:type="dxa"/>
-          </w:tcPr>
-          <w:p>
-            <w:pPr>
-              <w:spacing w:after="240"/>
-              <w:rPr>
-                <w:sz w:val="22"/>
-                <w:szCs w:val="22"/>
-              </w:rPr>
-            </w:pPr>
-          </w:p>
-        </w:tc>
-        <w:tc>
-          <w:tcPr>
-            <w:tcW w:w="2410" w:type="dxa"/>
-          </w:tcPr>
-          <w:p>
-            <w:pPr>
-              <w:spacing w:after="240"/>
-              <w:rPr>
-                <w:sz w:val="22"/>
-                <w:szCs w:val="22"/>
-              </w:rPr>
-            </w:pPr>
-          </w:p>
-        </w:tc>
-        <w:tc>
-          <w:tcPr>
-            <w:tcW w:w="1746" w:type="dxa"/>
-          </w:tcPr>
-          <w:p>
-            <w:pPr>
-              <w:spacing w:after="240"/>
-              <w:rPr>
-                <w:sz w:val="22"/>
-                <w:szCs w:val="22"/>
-              </w:rPr>
-            </w:pPr>
-          </w:p>
-        </w:tc>
-        <w:tc>
-          <w:tcPr>
-            <w:tcW w:w="4491" w:type="dxa"/>
-          </w:tcPr>
-          <w:p>
-            <w:pPr>
-              <w:spacing w:after="240"/>
-              <w:rPr>
-                <w:sz w:val="22"/>
-                <w:szCs w:val="22"/>
-              </w:rPr>
-            </w:pPr>
-          </w:p>
-        </w:tc>
-      </w:tr>
-      <w:tr>
-        <w:trPr>
-          <w:cantSplit/>
-        </w:trPr>
-        <w:tc>
-          <w:tcPr>
-            <w:tcW w:w="704" w:type="dxa"/>
-          </w:tcPr>
-          <w:p>
-            <w:pPr>
-              <w:spacing w:after="240"/>
-              <w:rPr>
-                <w:sz w:val="22"/>
-                <w:szCs w:val="22"/>
-              </w:rPr>
-            </w:pPr>
-          </w:p>
-        </w:tc>
-        <w:tc>
-          <w:tcPr>
-            <w:tcW w:w="2410" w:type="dxa"/>
-          </w:tcPr>
-          <w:p>
-            <w:pPr>
-              <w:spacing w:after="240"/>
-              <w:rPr>
-                <w:sz w:val="22"/>
-                <w:szCs w:val="22"/>
-              </w:rPr>
-            </w:pPr>
-          </w:p>
-        </w:tc>
-        <w:tc>
-          <w:tcPr>
-            <w:tcW w:w="1746" w:type="dxa"/>
-          </w:tcPr>
-          <w:p>
-            <w:pPr>
-              <w:spacing w:after="240"/>
-              <w:rPr>
-                <w:sz w:val="22"/>
-                <w:szCs w:val="22"/>
-              </w:rPr>
-            </w:pPr>
-          </w:p>
-        </w:tc>
-        <w:tc>
-          <w:tcPr>
-            <w:tcW w:w="4491" w:type="dxa"/>
-          </w:tcPr>
-          <w:p>
-            <w:pPr>
-              <w:spacing w:after="240"/>
-              <w:rPr>
-                <w:sz w:val="22"/>
-                <w:szCs w:val="22"/>
-              </w:rPr>
-            </w:pPr>
-          </w:p>
-        </w:tc>
-      </w:tr>
-      <w:bookmarkEnd w:id="33"/>
-      <w:bookmarkEnd w:id="34"/>
-    </w:tbl>
     <w:p>
       <w:pPr>
         <w:spacing w:after="240"/>
@@ -28793,7 +26872,7 @@
 </file>
 
 <file path=customXml/itemProps1.xml><?xml version="1.0" encoding="utf-8"?>
-<ds:datastoreItem xmlns:ds="http://schemas.openxmlformats.org/officeDocument/2006/customXml" ds:itemID="{2DE81D3C-4D0A-4467-BACA-95A3903D648D}">
+<ds:datastoreItem xmlns:ds="http://schemas.openxmlformats.org/officeDocument/2006/customXml" ds:itemID="{2F74E53F-779C-4692-9BAC-54F5B2DBA24F}">
   <ds:schemaRefs>
     <ds:schemaRef ds:uri="http://schemas.openxmlformats.org/officeDocument/2006/bibliography"/>
   </ds:schemaRefs>

</xml_diff>